<commit_message>
changed Gui colour to Tandem Blue
</commit_message>
<xml_diff>
--- a/TBVReport.docx
+++ b/TBVReport.docx
@@ -13,7 +13,7 @@
     <w:p/>
     <w:p>
       <w:r>
-        <w:t>[Will:TBV:4]</w:t>
+        <w:t>[PUMP:TBV:1111]</w:t>
       </w:r>
     </w:p>
     <w:p>
@@ -21,7 +21,7 @@
         <w:pStyle w:val="ListBullet"/>
       </w:pPr>
       <w:r>
-        <w:t>Will:TBV:3</w:t>
+        <w:t>PUMP:HRD:3350</w:t>
       </w:r>
     </w:p>
     <w:p>
@@ -29,7 +29,92 @@
         <w:ind w:left="360"/>
       </w:pPr>
       <w:r>
-        <w:t xml:space="preserve">parent to tbv tag </w:t>
+        <w:t xml:space="preserve">Details regarding the full color touchscreen. </w:t>
+      </w:r>
+    </w:p>
+    <w:p>
+      <w:pPr>
+        <w:ind w:left="720"/>
+      </w:pPr>
+      <w:r>
+        <w:t>PUMP:HTP:1500</w:t>
+      </w:r>
+    </w:p>
+    <w:p>
+      <w:pPr>
+        <w:ind w:left="720"/>
+      </w:pPr>
+      <w:r>
+        <w:t xml:space="preserve">Test 1500 </w:t>
+      </w:r>
+    </w:p>
+    <w:p>
+      <w:pPr>
+        <w:pStyle w:val="ListBullet"/>
+      </w:pPr>
+      <w:r>
+        <w:t>PUMP:HRD:0000</w:t>
+      </w:r>
+    </w:p>
+    <w:p>
+      <w:pPr>
+        <w:ind w:left="360"/>
+      </w:pPr>
+      <w:r>
+        <w:t xml:space="preserve">Details regarding the size and weight of the pump. </w:t>
+      </w:r>
+    </w:p>
+    <w:p>
+      <w:r>
+        <w:t>[PUMP:TBV:1]</w:t>
+      </w:r>
+    </w:p>
+    <w:p>
+      <w:pPr>
+        <w:pStyle w:val="ListBullet"/>
+      </w:pPr>
+      <w:r>
+        <w:t>ACE:SRS:1</w:t>
+      </w:r>
+    </w:p>
+    <w:p>
+      <w:pPr>
+        <w:ind w:left="360"/>
+      </w:pPr>
+      <w:r>
+        <w:t xml:space="preserve">The software shall provide a bolus feature which generates boluses in the range of 0.01 to 25 units, which an increment of 0.01 units.  </w:t>
+      </w:r>
+    </w:p>
+    <w:p>
+      <w:pPr>
+        <w:ind w:left="720"/>
+      </w:pPr>
+      <w:r>
+        <w:t>PUMP:SDS:10</w:t>
+      </w:r>
+    </w:p>
+    <w:p>
+      <w:pPr>
+        <w:ind w:left="720"/>
+      </w:pPr>
+      <w:r>
+        <w:t xml:space="preserve">Here are details of how the bolus calculator works ….         </w:t>
+      </w:r>
+    </w:p>
+    <w:p>
+      <w:pPr>
+        <w:ind w:left="720"/>
+      </w:pPr>
+      <w:r>
+        <w:t>PUMP:SVAL:100</w:t>
+      </w:r>
+    </w:p>
+    <w:p>
+      <w:pPr>
+        <w:ind w:left="720"/>
+      </w:pPr>
+      <w:r>
+        <w:t xml:space="preserve">This test validates bolus features… blah, blah, blah        </w:t>
       </w:r>
     </w:p>
     <w:sectPr>

</xml_diff>